<commit_message>
el-254: Ajuste na margem superior dos timbrados
</commit_message>
<xml_diff>
--- a/docassemble/docassemble/brcomeducalegal/data/templates/gn-timbrado-escola-mais.docx
+++ b/docassemble/docassemble/brcomeducalegal/data/templates/gn-timbrado-escola-mais.docx
@@ -31,7 +31,7 @@
       <w:headerReference r:id="rId6" w:type="default"/>
       <w:footerReference r:id="rId7" w:type="default"/>
       <w:pgSz w:h="16838" w:w="11906"/>
-      <w:pgMar w:bottom="907.0866141732284" w:top="1388.9763779527561" w:left="1700.7874015748032" w:right="850.3937007874016" w:header="850.3937007874016" w:footer="850.3937007874016"/>
+      <w:pgMar w:bottom="850.3937007874016" w:top="2267.716535433071" w:left="1700.7874015748032" w:right="850.3937007874016" w:header="850.3937007874016" w:footer="850.3937007874016"/>
       <w:pgNumType w:start="1"/>
     </w:sectPr>
   </w:body>
@@ -246,12 +246,12 @@
           <wp:extent cx="2000250" cy="533400"/>
           <wp:effectExtent b="0" l="0" r="0" t="0"/>
           <wp:wrapTopAndBottom distB="114300" distT="0"/>
-          <wp:docPr id="1" name="image2.png"/>
+          <wp:docPr id="1" name="image1.png"/>
           <a:graphic>
             <a:graphicData uri="http://schemas.openxmlformats.org/drawingml/2006/picture">
               <pic:pic>
                 <pic:nvPicPr>
-                  <pic:cNvPr id="0" name="image2.png"/>
+                  <pic:cNvPr id="0" name="image1.png"/>
                   <pic:cNvPicPr preferRelativeResize="0"/>
                 </pic:nvPicPr>
                 <pic:blipFill>
@@ -288,12 +288,12 @@
           <wp:extent cx="831637" cy="619305"/>
           <wp:effectExtent b="0" l="0" r="0" t="0"/>
           <wp:wrapTopAndBottom distB="468000" distT="0"/>
-          <wp:docPr id="2" name="image1.png"/>
+          <wp:docPr id="2" name="image2.png"/>
           <a:graphic>
             <a:graphicData uri="http://schemas.openxmlformats.org/drawingml/2006/picture">
               <pic:pic>
                 <pic:nvPicPr>
-                  <pic:cNvPr id="0" name="image1.png"/>
+                  <pic:cNvPr id="0" name="image2.png"/>
                   <pic:cNvPicPr preferRelativeResize="0"/>
                 </pic:nvPicPr>
                 <pic:blipFill>

</xml_diff>